<commit_message>
Leopardi 6 - fine
</commit_message>
<xml_diff>
--- a/Leopardi_Infinito.docx
+++ b/Leopardi_Infinito.docx
@@ -65,129 +65,157 @@
           <w:lang w:eastAsia="it-IT"/>
         </w:rPr>
         <w:br/>
+        <w:t>Dell’ultimo orizzonte il guardo esclude.</w:t>
+      </w:r>
+    </w:p>
+    <w:p>
+      <w:pPr>
+        <w:pStyle w:val="NormalWeb"/>
+        <w:rPr>
+          <w:rFonts w:ascii="Farfa" w:hAnsi="Farfa"/>
+        </w:rPr>
+      </w:pPr>
+      <w:r>
+        <w:rPr>
+          <w:rFonts w:ascii="Farfa" w:hAnsi="Farfa"/>
+        </w:rPr>
+        <w:t>Ma sedendo e mirando, interminati</w:t>
+      </w:r>
+      <w:r>
+        <w:rPr>
+          <w:rFonts w:ascii="Farfa" w:hAnsi="Farfa"/>
+        </w:rPr>
+        <w:br/>
+        <w:t>Spazi di là da quella, e sovrumani</w:t>
+      </w:r>
+      <w:r>
+        <w:rPr>
+          <w:rFonts w:ascii="Farfa" w:hAnsi="Farfa"/>
+        </w:rPr>
+        <w:br/>
+        <w:t>Silenzi, e profondissima quiete</w:t>
+      </w:r>
+    </w:p>
+    <w:p>
+      <w:pPr>
+        <w:pStyle w:val="NormalWeb"/>
+        <w:rPr>
+          <w:rFonts w:ascii="Farfa" w:hAnsi="Farfa"/>
+        </w:rPr>
+      </w:pPr>
+      <w:r>
+        <w:rPr>
+          <w:rFonts w:ascii="Farfa" w:hAnsi="Farfa"/>
+        </w:rPr>
+        <w:t>Io nel pensier mi fingo; ove per poco</w:t>
+      </w:r>
+      <w:r>
+        <w:rPr>
+          <w:rFonts w:ascii="Farfa" w:hAnsi="Farfa"/>
+        </w:rPr>
+        <w:br/>
+        <w:t>Il cor non si spaura. E come il vento</w:t>
+      </w:r>
+      <w:r>
+        <w:rPr>
+          <w:rFonts w:ascii="Farfa" w:hAnsi="Farfa"/>
+        </w:rPr>
+        <w:br/>
+        <w:t>Odo stormir tra queste piante, io quello</w:t>
+      </w:r>
+    </w:p>
+    <w:p>
+      <w:pPr>
+        <w:pStyle w:val="NormalWeb"/>
+        <w:rPr>
+          <w:rFonts w:ascii="Farfa" w:hAnsi="Farfa"/>
+        </w:rPr>
+      </w:pPr>
+      <w:r>
+        <w:rPr>
+          <w:rFonts w:ascii="Farfa" w:hAnsi="Farfa"/>
+        </w:rPr>
+        <w:t>Infinito silenzio a questa voce</w:t>
+      </w:r>
+      <w:r>
+        <w:rPr>
+          <w:rFonts w:ascii="Farfa" w:hAnsi="Farfa"/>
+        </w:rPr>
+        <w:br/>
+        <w:t>Vo comparando: e mi sovvien l’eterno,</w:t>
+      </w:r>
+      <w:r>
+        <w:rPr>
+          <w:rFonts w:ascii="Farfa" w:hAnsi="Farfa"/>
+        </w:rPr>
+        <w:br/>
+        <w:t>E le morte stagioni, e la presente</w:t>
+      </w:r>
+    </w:p>
+    <w:p>
+      <w:pPr>
+        <w:pStyle w:val="NormalWeb"/>
+        <w:rPr>
+          <w:rFonts w:ascii="Farfa" w:hAnsi="Farfa"/>
+        </w:rPr>
+      </w:pPr>
+      <w:r>
+        <w:rPr>
+          <w:rFonts w:ascii="Farfa" w:hAnsi="Farfa"/>
+        </w:rPr>
+        <w:t>E viva, e il suon di lei. Così tra questa</w:t>
+      </w:r>
+      <w:r>
+        <w:rPr>
+          <w:rFonts w:ascii="Farfa" w:hAnsi="Farfa"/>
+        </w:rPr>
+        <w:br/>
+        <w:t>Immensità s’annega il pensier mio:</w:t>
+      </w:r>
+      <w:r>
+        <w:rPr>
+          <w:rFonts w:ascii="Farfa" w:hAnsi="Farfa"/>
+        </w:rPr>
+        <w:br/>
+        <w:t>E il naufragar m’è dolce in questo mare.</w:t>
+      </w:r>
+    </w:p>
+    <w:p>
+      <w:pPr>
+        <w:pStyle w:val="NormalWeb"/>
+        <w:rPr>
+          <w:rFonts w:ascii="Farfa" w:hAnsi="Farfa"/>
+          <w:b/>
+          <w:i/>
+        </w:rPr>
+      </w:pPr>
+      <w:r>
+        <w:rPr>
+          <w:rFonts w:ascii="Farfa" w:hAnsi="Farfa"/>
+        </w:rPr>
+        <w:tab/>
+      </w:r>
+      <w:r>
+        <w:rPr>
+          <w:rFonts w:ascii="Farfa" w:hAnsi="Farfa"/>
+        </w:rPr>
+        <w:tab/>
+      </w:r>
+      <w:r>
+        <w:rPr>
+          <w:rFonts w:ascii="Farfa" w:hAnsi="Farfa"/>
+        </w:rPr>
+        <w:tab/>
       </w:r>
       <w:bookmarkStart w:id="0" w:name="_GoBack"/>
       <w:bookmarkEnd w:id="0"/>
       <w:r>
         <w:rPr>
-          <w:rFonts w:ascii="Farfa" w:eastAsia="Times New Roman" w:hAnsi="Farfa" w:cs="Times New Roman"/>
-          <w:sz w:val="24"/>
-          <w:szCs w:val="24"/>
-          <w:lang w:eastAsia="it-IT"/>
-        </w:rPr>
-        <w:t>Dell’ultimo orizzonte il guardo esclude.</w:t>
-      </w:r>
-    </w:p>
-    <w:p>
-      <w:pPr>
-        <w:pStyle w:val="NormalWeb"/>
-        <w:rPr>
-          <w:rFonts w:ascii="Farfa" w:hAnsi="Farfa"/>
-        </w:rPr>
-      </w:pPr>
-      <w:r>
-        <w:rPr>
-          <w:rFonts w:ascii="Farfa" w:hAnsi="Farfa"/>
-        </w:rPr>
-        <w:t>Ma sedendo e mirando, interminati</w:t>
-      </w:r>
-      <w:r>
-        <w:rPr>
-          <w:rFonts w:ascii="Farfa" w:hAnsi="Farfa"/>
-        </w:rPr>
-        <w:br/>
-        <w:t>Spazi di là da quella, e sovrumani</w:t>
-      </w:r>
-      <w:r>
-        <w:rPr>
-          <w:rFonts w:ascii="Farfa" w:hAnsi="Farfa"/>
-        </w:rPr>
-        <w:br/>
-        <w:t>Silenzi, e profondissima quiete</w:t>
-      </w:r>
-    </w:p>
-    <w:p>
-      <w:pPr>
-        <w:pStyle w:val="NormalWeb"/>
-        <w:rPr>
-          <w:rFonts w:ascii="Farfa" w:hAnsi="Farfa"/>
-        </w:rPr>
-      </w:pPr>
-      <w:r>
-        <w:rPr>
-          <w:rFonts w:ascii="Farfa" w:hAnsi="Farfa"/>
-        </w:rPr>
-        <w:t>Io nel pensier mi fingo; ove per poco</w:t>
-      </w:r>
-      <w:r>
-        <w:rPr>
-          <w:rFonts w:ascii="Farfa" w:hAnsi="Farfa"/>
-        </w:rPr>
-        <w:br/>
-        <w:t>Il cor non si spaura. E come il vento</w:t>
-      </w:r>
-      <w:r>
-        <w:rPr>
-          <w:rFonts w:ascii="Farfa" w:hAnsi="Farfa"/>
-        </w:rPr>
-        <w:br/>
-        <w:t>Odo stormir tra queste piante, io quello</w:t>
-      </w:r>
-    </w:p>
-    <w:p>
-      <w:pPr>
-        <w:pStyle w:val="NormalWeb"/>
-        <w:rPr>
-          <w:rFonts w:ascii="Farfa" w:hAnsi="Farfa"/>
-        </w:rPr>
-      </w:pPr>
-      <w:r>
-        <w:rPr>
-          <w:rFonts w:ascii="Farfa" w:hAnsi="Farfa"/>
-        </w:rPr>
-        <w:t>Infinito silenzio a questa voce</w:t>
-      </w:r>
-      <w:r>
-        <w:rPr>
-          <w:rFonts w:ascii="Farfa" w:hAnsi="Farfa"/>
-        </w:rPr>
-        <w:br/>
-        <w:t>Vo comparando: e mi sovvien l’eterno,</w:t>
-      </w:r>
-      <w:r>
-        <w:rPr>
-          <w:rFonts w:ascii="Farfa" w:hAnsi="Farfa"/>
-        </w:rPr>
-        <w:br/>
-        <w:t>E le morte stagioni, e la presente</w:t>
-      </w:r>
-    </w:p>
-    <w:p>
-      <w:pPr>
-        <w:pStyle w:val="NormalWeb"/>
-        <w:rPr>
-          <w:rFonts w:ascii="Farfa" w:hAnsi="Farfa"/>
-        </w:rPr>
-      </w:pPr>
-      <w:r>
-        <w:rPr>
-          <w:rFonts w:ascii="Farfa" w:hAnsi="Farfa"/>
-        </w:rPr>
-        <w:t>E viva, e il suon di lei. Così tra questa</w:t>
-      </w:r>
-      <w:r>
-        <w:rPr>
-          <w:rFonts w:ascii="Farfa" w:hAnsi="Farfa"/>
-        </w:rPr>
-        <w:br/>
-        <w:t>Immensità s’annega il pensier mio:</w:t>
-      </w:r>
-      <w:r>
-        <w:rPr>
-          <w:rFonts w:ascii="Farfa" w:hAnsi="Farfa"/>
-        </w:rPr>
-        <w:br/>
-        <w:t>E il naufragar m’è dolce in questo mare.</w:t>
+          <w:rFonts w:ascii="Farfa" w:hAnsi="Farfa"/>
+          <w:b/>
+          <w:i/>
+        </w:rPr>
+        <w:t>Giacomo Leopardi</w:t>
       </w:r>
     </w:p>
     <w:p>

</xml_diff>